<commit_message>
starting to work well '
</commit_message>
<xml_diff>
--- a/coverletter.docx
+++ b/coverletter.docx
@@ -109,14 +109,101 @@
         </w:rPr>
         <w:t>[Company Name]</w:t>
       </w:r>
+      <w:r>
+        <w:rPr>
+          <w:rFonts w:ascii="Times New Roman" w:eastAsia="Times New Roman" w:hAnsi="Times New Roman" w:cs="Times New Roman"/>
+          <w:sz w:val="24"/>
+          <w:szCs w:val="24"/>
+          <w:lang w:eastAsia="en-CA"/>
+        </w:rPr>
+        <w:t xml:space="preserve"> </w:t>
+      </w:r>
+      <w:r>
+        <w:rPr>
+          <w:rFonts w:ascii="Times New Roman" w:eastAsia="Times New Roman" w:hAnsi="Times New Roman" w:cs="Times New Roman"/>
+          <w:sz w:val="24"/>
+          <w:szCs w:val="24"/>
+          <w:lang w:eastAsia="en-CA"/>
+        </w:rPr>
+        <w:tab/>
+      </w:r>
+      <w:r>
+        <w:rPr>
+          <w:rFonts w:ascii="Times New Roman" w:eastAsia="Times New Roman" w:hAnsi="Times New Roman" w:cs="Times New Roman"/>
+          <w:sz w:val="24"/>
+          <w:szCs w:val="24"/>
+          <w:lang w:eastAsia="en-CA"/>
+        </w:rPr>
+        <w:tab/>
+      </w:r>
+      <w:r>
+        <w:rPr>
+          <w:rFonts w:ascii="Times New Roman" w:eastAsia="Times New Roman" w:hAnsi="Times New Roman" w:cs="Times New Roman"/>
+          <w:sz w:val="24"/>
+          <w:szCs w:val="24"/>
+          <w:lang w:eastAsia="en-CA"/>
+        </w:rPr>
+        <w:tab/>
+      </w:r>
+      <w:r>
+        <w:rPr>
+          <w:rFonts w:ascii="Times New Roman" w:eastAsia="Times New Roman" w:hAnsi="Times New Roman" w:cs="Times New Roman"/>
+          <w:sz w:val="24"/>
+          <w:szCs w:val="24"/>
+          <w:lang w:eastAsia="en-CA"/>
+        </w:rPr>
+        <w:tab/>
+      </w:r>
+      <w:r>
+        <w:rPr>
+          <w:rFonts w:ascii="Times New Roman" w:eastAsia="Times New Roman" w:hAnsi="Times New Roman" w:cs="Times New Roman"/>
+          <w:sz w:val="24"/>
+          <w:szCs w:val="24"/>
+          <w:lang w:eastAsia="en-CA"/>
+        </w:rPr>
+        <w:tab/>
+      </w:r>
+      <w:r>
+        <w:rPr>
+          <w:rFonts w:ascii="Times New Roman" w:eastAsia="Times New Roman" w:hAnsi="Times New Roman" w:cs="Times New Roman"/>
+          <w:sz w:val="24"/>
+          <w:szCs w:val="24"/>
+          <w:lang w:eastAsia="en-CA"/>
+        </w:rPr>
+        <w:tab/>
+      </w:r>
+      <w:r>
+        <w:rPr>
+          <w:rFonts w:ascii="Times New Roman" w:eastAsia="Times New Roman" w:hAnsi="Times New Roman" w:cs="Times New Roman"/>
+          <w:sz w:val="24"/>
+          <w:szCs w:val="24"/>
+          <w:lang w:eastAsia="en-CA"/>
+        </w:rPr>
+        <w:tab/>
+      </w:r>
+      <w:r>
+        <w:rPr>
+          <w:rFonts w:ascii="Times New Roman" w:eastAsia="Times New Roman" w:hAnsi="Times New Roman" w:cs="Times New Roman"/>
+          <w:sz w:val="24"/>
+          <w:szCs w:val="24"/>
+          <w:lang w:eastAsia="en-CA"/>
+        </w:rPr>
+        <w:tab/>
+      </w:r>
+      <w:r>
+        <w:rPr>
+          <w:rFonts w:ascii="Times New Roman" w:eastAsia="Times New Roman" w:hAnsi="Times New Roman" w:cs="Times New Roman"/>
+          <w:sz w:val="24"/>
+          <w:szCs w:val="24"/>
+          <w:lang w:eastAsia="en-CA"/>
+        </w:rPr>
+        <w:tab/>
+      </w:r>
     </w:p>
     <w:p>
       <w:pPr>
         <w:shd w:val="clear" w:color="auto" w:fill="FFFFFF"/>
-        <w:tabs>
-          <w:tab w:val="left" w:pos="2595"/>
-        </w:tabs>
-        <w:spacing w:after="100" w:afterAutospacing="1" w:line="240" w:lineRule="auto"/>
+        <w:spacing w:after="0" w:line="240" w:lineRule="auto"/>
         <w:rPr>
           <w:rFonts w:ascii="Times New Roman" w:eastAsia="Times New Roman" w:hAnsi="Times New Roman" w:cs="Times New Roman"/>
           <w:sz w:val="24"/>
@@ -132,6 +219,15 @@
           <w:lang w:eastAsia="en-CA"/>
         </w:rPr>
         <w:t>[Location]</w:t>
+      </w:r>
+      <w:r>
+        <w:rPr>
+          <w:rFonts w:ascii="Times New Roman" w:eastAsia="Times New Roman" w:hAnsi="Times New Roman" w:cs="Times New Roman"/>
+          <w:sz w:val="24"/>
+          <w:szCs w:val="24"/>
+          <w:lang w:eastAsia="en-CA"/>
+        </w:rPr>
+        <w:t xml:space="preserve"> </w:t>
       </w:r>
     </w:p>
     <w:p>

</xml_diff>